<commit_message>
remove total cell area column from comparison
</commit_message>
<xml_diff>
--- a/Reports/Phase 2/Fixed Point/Comparison.docx
+++ b/Reports/Phase 2/Fixed Point/Comparison.docx
@@ -5,17 +5,16 @@
     <w:tbl>
       <w:tblPr>
         <w:tblStyle w:val="TableGrid"/>
-        <w:tblW w:w="9498" w:type="dxa"/>
+        <w:tblW w:w="10065" w:type="dxa"/>
         <w:tblInd w:w="-572" w:type="dxa"/>
         <w:tblLook w:val="04A0" w:firstRow="1" w:lastRow="0" w:firstColumn="1" w:lastColumn="0" w:noHBand="0" w:noVBand="1"/>
       </w:tblPr>
       <w:tblGrid>
         <w:gridCol w:w="1860"/>
         <w:gridCol w:w="1288"/>
-        <w:gridCol w:w="1288"/>
-        <w:gridCol w:w="1376"/>
-        <w:gridCol w:w="1843"/>
-        <w:gridCol w:w="1843"/>
+        <w:gridCol w:w="1955"/>
+        <w:gridCol w:w="2268"/>
+        <w:gridCol w:w="2694"/>
       </w:tblGrid>
       <w:tr>
         <w:tc>
@@ -30,6 +29,7 @@
               <w:rPr>
                 <w:b/>
                 <w:bCs/>
+                <w:lang w:bidi="ar-EG"/>
               </w:rPr>
             </w:pPr>
           </w:p>
@@ -59,7 +59,7 @@
         </w:tc>
         <w:tc>
           <w:tcPr>
-            <w:tcW w:w="1288" w:type="dxa"/>
+            <w:tcW w:w="1955" w:type="dxa"/>
             <w:shd w:val="clear" w:color="auto" w:fill="D9D9D9" w:themeFill="background1" w:themeFillShade="D9"/>
             <w:vAlign w:val="center"/>
           </w:tcPr>
@@ -76,13 +76,20 @@
                 <w:b/>
                 <w:bCs/>
               </w:rPr>
+              <w:t xml:space="preserve">Movable </w:t>
+            </w:r>
+            <w:r>
+              <w:rPr>
+                <w:b/>
+                <w:bCs/>
+              </w:rPr>
               <w:t>Cell Area</w:t>
             </w:r>
           </w:p>
         </w:tc>
         <w:tc>
           <w:tcPr>
-            <w:tcW w:w="1376" w:type="dxa"/>
+            <w:tcW w:w="2268" w:type="dxa"/>
             <w:shd w:val="clear" w:color="auto" w:fill="D9D9D9" w:themeFill="background1" w:themeFillShade="D9"/>
             <w:vAlign w:val="center"/>
           </w:tcPr>
@@ -99,32 +106,33 @@
                 <w:b/>
                 <w:bCs/>
               </w:rPr>
-              <w:t>Total Area</w:t>
-            </w:r>
-          </w:p>
-          <w:p>
-            <w:pPr>
-              <w:jc w:val="center"/>
-              <w:rPr>
-                <w:b/>
-                <w:bCs/>
-              </w:rPr>
-            </w:pPr>
-            <w:r>
-              <w:rPr>
-                <w:b/>
-                <w:bCs/>
-              </w:rPr>
-              <w:t>(mm</w:t>
-            </w:r>
-            <w:r>
-              <w:rPr>
-                <w:b/>
-                <w:bCs/>
-                <w:vertAlign w:val="superscript"/>
-              </w:rPr>
-              <w:t>2</w:t>
-            </w:r>
+              <w:t>Worst Slack Time</w:t>
+            </w:r>
+          </w:p>
+          <w:p>
+            <w:pPr>
+              <w:jc w:val="center"/>
+              <w:rPr>
+                <w:b/>
+                <w:bCs/>
+              </w:rPr>
+            </w:pPr>
+            <w:r>
+              <w:rPr>
+                <w:b/>
+                <w:bCs/>
+              </w:rPr>
+              <w:t>(</w:t>
+            </w:r>
+            <w:proofErr w:type="spellStart"/>
+            <w:r>
+              <w:rPr>
+                <w:b/>
+                <w:bCs/>
+              </w:rPr>
+              <w:t>ps</w:t>
+            </w:r>
+            <w:proofErr w:type="spellEnd"/>
             <w:r>
               <w:rPr>
                 <w:b/>
@@ -136,62 +144,7 @@
         </w:tc>
         <w:tc>
           <w:tcPr>
-            <w:tcW w:w="1843" w:type="dxa"/>
-            <w:shd w:val="clear" w:color="auto" w:fill="D9D9D9" w:themeFill="background1" w:themeFillShade="D9"/>
-            <w:vAlign w:val="center"/>
-          </w:tcPr>
-          <w:p>
-            <w:pPr>
-              <w:jc w:val="center"/>
-              <w:rPr>
-                <w:b/>
-                <w:bCs/>
-              </w:rPr>
-            </w:pPr>
-            <w:r>
-              <w:rPr>
-                <w:b/>
-                <w:bCs/>
-              </w:rPr>
-              <w:t>Worst Slack Time</w:t>
-            </w:r>
-          </w:p>
-          <w:p>
-            <w:pPr>
-              <w:jc w:val="center"/>
-              <w:rPr>
-                <w:b/>
-                <w:bCs/>
-              </w:rPr>
-            </w:pPr>
-            <w:r>
-              <w:rPr>
-                <w:b/>
-                <w:bCs/>
-              </w:rPr>
-              <w:t>(</w:t>
-            </w:r>
-            <w:proofErr w:type="spellStart"/>
-            <w:r>
-              <w:rPr>
-                <w:b/>
-                <w:bCs/>
-              </w:rPr>
-              <w:t>ps</w:t>
-            </w:r>
-            <w:proofErr w:type="spellEnd"/>
-            <w:r>
-              <w:rPr>
-                <w:b/>
-                <w:bCs/>
-              </w:rPr>
-              <w:t>)</w:t>
-            </w:r>
-          </w:p>
-        </w:tc>
-        <w:tc>
-          <w:tcPr>
-            <w:tcW w:w="1843" w:type="dxa"/>
+            <w:tcW w:w="2694" w:type="dxa"/>
             <w:shd w:val="clear" w:color="auto" w:fill="D9D9D9" w:themeFill="background1" w:themeFillShade="D9"/>
             <w:vAlign w:val="center"/>
           </w:tcPr>
@@ -276,7 +229,7 @@
         </w:tc>
         <w:tc>
           <w:tcPr>
-            <w:tcW w:w="1288" w:type="dxa"/>
+            <w:tcW w:w="1955" w:type="dxa"/>
             <w:vAlign w:val="center"/>
           </w:tcPr>
           <w:p>
@@ -290,21 +243,7 @@
         </w:tc>
         <w:tc>
           <w:tcPr>
-            <w:tcW w:w="1376" w:type="dxa"/>
-            <w:vAlign w:val="center"/>
-          </w:tcPr>
-          <w:p>
-            <w:pPr>
-              <w:jc w:val="center"/>
-            </w:pPr>
-            <w:r>
-              <w:t>24624</w:t>
-            </w:r>
-          </w:p>
-        </w:tc>
-        <w:tc>
-          <w:tcPr>
-            <w:tcW w:w="1843" w:type="dxa"/>
+            <w:tcW w:w="2268" w:type="dxa"/>
             <w:vAlign w:val="center"/>
           </w:tcPr>
           <w:p>
@@ -318,7 +257,7 @@
         </w:tc>
         <w:tc>
           <w:tcPr>
-            <w:tcW w:w="1843" w:type="dxa"/>
+            <w:tcW w:w="2694" w:type="dxa"/>
             <w:vAlign w:val="center"/>
           </w:tcPr>
           <w:p>
@@ -364,6 +303,220 @@
         </w:tc>
         <w:tc>
           <w:tcPr>
+            <w:tcW w:w="1955" w:type="dxa"/>
+            <w:shd w:val="clear" w:color="auto" w:fill="92D050"/>
+            <w:vAlign w:val="center"/>
+          </w:tcPr>
+          <w:p>
+            <w:pPr>
+              <w:jc w:val="center"/>
+            </w:pPr>
+            <w:r>
+              <w:t>149</w:t>
+            </w:r>
+          </w:p>
+        </w:tc>
+        <w:tc>
+          <w:tcPr>
+            <w:tcW w:w="2268" w:type="dxa"/>
+            <w:shd w:val="clear" w:color="auto" w:fill="92D050"/>
+            <w:vAlign w:val="center"/>
+          </w:tcPr>
+          <w:p>
+            <w:pPr>
+              <w:jc w:val="center"/>
+            </w:pPr>
+            <w:r>
+              <w:t>74.4</w:t>
+            </w:r>
+          </w:p>
+        </w:tc>
+        <w:tc>
+          <w:tcPr>
+            <w:tcW w:w="2694" w:type="dxa"/>
+            <w:shd w:val="clear" w:color="auto" w:fill="92D050"/>
+            <w:vAlign w:val="center"/>
+          </w:tcPr>
+          <w:p>
+            <w:pPr>
+              <w:jc w:val="center"/>
+            </w:pPr>
+            <w:r>
+              <w:t>719.764893</w:t>
+            </w:r>
+          </w:p>
+        </w:tc>
+      </w:tr>
+      <w:tr>
+        <w:tc>
+          <w:tcPr>
+            <w:tcW w:w="1860" w:type="dxa"/>
+            <w:vAlign w:val="center"/>
+          </w:tcPr>
+          <w:p>
+            <w:pPr>
+              <w:jc w:val="center"/>
+            </w:pPr>
+            <w:r>
+              <w:t>Booth Multiplier (carry select)</w:t>
+            </w:r>
+          </w:p>
+        </w:tc>
+        <w:tc>
+          <w:tcPr>
+            <w:tcW w:w="1288" w:type="dxa"/>
+            <w:vAlign w:val="center"/>
+          </w:tcPr>
+          <w:p>
+            <w:pPr>
+              <w:jc w:val="center"/>
+            </w:pPr>
+            <w:r>
+              <w:t>335</w:t>
+            </w:r>
+          </w:p>
+        </w:tc>
+        <w:tc>
+          <w:tcPr>
+            <w:tcW w:w="1955" w:type="dxa"/>
+            <w:vAlign w:val="center"/>
+          </w:tcPr>
+          <w:p>
+            <w:pPr>
+              <w:jc w:val="center"/>
+            </w:pPr>
+            <w:r>
+              <w:t>518</w:t>
+            </w:r>
+          </w:p>
+        </w:tc>
+        <w:tc>
+          <w:tcPr>
+            <w:tcW w:w="2268" w:type="dxa"/>
+            <w:vAlign w:val="center"/>
+          </w:tcPr>
+          <w:p>
+            <w:pPr>
+              <w:jc w:val="center"/>
+            </w:pPr>
+            <w:r>
+              <w:t>184.9</w:t>
+            </w:r>
+          </w:p>
+        </w:tc>
+        <w:tc>
+          <w:tcPr>
+            <w:tcW w:w="2694" w:type="dxa"/>
+            <w:vAlign w:val="center"/>
+          </w:tcPr>
+          <w:p>
+            <w:pPr>
+              <w:jc w:val="center"/>
+            </w:pPr>
+            <w:r>
+              <w:t>755.120422</w:t>
+            </w:r>
+          </w:p>
+        </w:tc>
+      </w:tr>
+      <w:tr>
+        <w:tc>
+          <w:tcPr>
+            <w:tcW w:w="1860" w:type="dxa"/>
+            <w:vAlign w:val="center"/>
+          </w:tcPr>
+          <w:p>
+            <w:pPr>
+              <w:jc w:val="center"/>
+            </w:pPr>
+            <w:r>
+              <w:t>Booth Multiplier (carry lookahead)</w:t>
+            </w:r>
+          </w:p>
+        </w:tc>
+        <w:tc>
+          <w:tcPr>
+            <w:tcW w:w="1288" w:type="dxa"/>
+            <w:vAlign w:val="center"/>
+          </w:tcPr>
+          <w:p>
+            <w:pPr>
+              <w:jc w:val="center"/>
+            </w:pPr>
+            <w:r>
+              <w:t>336</w:t>
+            </w:r>
+          </w:p>
+        </w:tc>
+        <w:tc>
+          <w:tcPr>
+            <w:tcW w:w="1955" w:type="dxa"/>
+            <w:vAlign w:val="center"/>
+          </w:tcPr>
+          <w:p>
+            <w:pPr>
+              <w:jc w:val="center"/>
+            </w:pPr>
+            <w:r>
+              <w:t>521</w:t>
+            </w:r>
+          </w:p>
+        </w:tc>
+        <w:tc>
+          <w:tcPr>
+            <w:tcW w:w="2268" w:type="dxa"/>
+            <w:vAlign w:val="center"/>
+          </w:tcPr>
+          <w:p>
+            <w:pPr>
+              <w:jc w:val="center"/>
+            </w:pPr>
+            <w:r>
+              <w:t>257.8</w:t>
+            </w:r>
+          </w:p>
+        </w:tc>
+        <w:tc>
+          <w:tcPr>
+            <w:tcW w:w="2694" w:type="dxa"/>
+            <w:vAlign w:val="center"/>
+          </w:tcPr>
+          <w:p>
+            <w:pPr>
+              <w:jc w:val="center"/>
+            </w:pPr>
+            <w:r>
+              <w:t>754.455383</w:t>
+            </w:r>
+          </w:p>
+        </w:tc>
+      </w:tr>
+      <w:tr>
+        <w:tc>
+          <w:tcPr>
+            <w:tcW w:w="1860" w:type="dxa"/>
+            <w:shd w:val="clear" w:color="auto" w:fill="92D050"/>
+            <w:vAlign w:val="center"/>
+          </w:tcPr>
+          <w:p>
+            <w:pPr>
+              <w:jc w:val="center"/>
+            </w:pPr>
+            <w:r>
+              <w:t>Modified Booth Multiplier</w:t>
+            </w:r>
+          </w:p>
+          <w:p>
+            <w:pPr>
+              <w:jc w:val="center"/>
+            </w:pPr>
+            <w:r>
+              <w:t>(carry select)</w:t>
+            </w:r>
+          </w:p>
+        </w:tc>
+        <w:tc>
+          <w:tcPr>
             <w:tcW w:w="1288" w:type="dxa"/>
             <w:shd w:val="clear" w:color="auto" w:fill="92D050"/>
             <w:vAlign w:val="center"/>
@@ -373,13 +526,13 @@
               <w:jc w:val="center"/>
             </w:pPr>
             <w:r>
-              <w:t>149</w:t>
-            </w:r>
-          </w:p>
-        </w:tc>
-        <w:tc>
-          <w:tcPr>
-            <w:tcW w:w="1376" w:type="dxa"/>
+              <w:t>358</w:t>
+            </w:r>
+          </w:p>
+        </w:tc>
+        <w:tc>
+          <w:tcPr>
+            <w:tcW w:w="1955" w:type="dxa"/>
             <w:shd w:val="clear" w:color="auto" w:fill="92D050"/>
             <w:vAlign w:val="center"/>
           </w:tcPr>
@@ -388,13 +541,13 @@
               <w:jc w:val="center"/>
             </w:pPr>
             <w:r>
-              <w:t>23244</w:t>
-            </w:r>
-          </w:p>
-        </w:tc>
-        <w:tc>
-          <w:tcPr>
-            <w:tcW w:w="1843" w:type="dxa"/>
+              <w:t>559</w:t>
+            </w:r>
+          </w:p>
+        </w:tc>
+        <w:tc>
+          <w:tcPr>
+            <w:tcW w:w="2268" w:type="dxa"/>
             <w:shd w:val="clear" w:color="auto" w:fill="92D050"/>
             <w:vAlign w:val="center"/>
           </w:tcPr>
@@ -403,13 +556,13 @@
               <w:jc w:val="center"/>
             </w:pPr>
             <w:r>
-              <w:t>74.4</w:t>
-            </w:r>
-          </w:p>
-        </w:tc>
-        <w:tc>
-          <w:tcPr>
-            <w:tcW w:w="1843" w:type="dxa"/>
+              <w:t>452.7</w:t>
+            </w:r>
+          </w:p>
+        </w:tc>
+        <w:tc>
+          <w:tcPr>
+            <w:tcW w:w="2694" w:type="dxa"/>
             <w:shd w:val="clear" w:color="auto" w:fill="92D050"/>
             <w:vAlign w:val="center"/>
           </w:tcPr>
@@ -418,7 +571,7 @@
               <w:jc w:val="center"/>
             </w:pPr>
             <w:r>
-              <w:t>719.764893</w:t>
+              <w:t>747.167480</w:t>
             </w:r>
           </w:p>
         </w:tc>
@@ -434,7 +587,15 @@
               <w:jc w:val="center"/>
             </w:pPr>
             <w:r>
-              <w:t>Booth Multiplier (carry select)</w:t>
+              <w:t>Modified Booth Multiplier</w:t>
+            </w:r>
+          </w:p>
+          <w:p>
+            <w:pPr>
+              <w:jc w:val="center"/>
+            </w:pPr>
+            <w:r>
+              <w:t>(carry lookahead)</w:t>
             </w:r>
           </w:p>
         </w:tc>
@@ -448,305 +609,13 @@
               <w:jc w:val="center"/>
             </w:pPr>
             <w:r>
-              <w:t>335</w:t>
-            </w:r>
-          </w:p>
-        </w:tc>
-        <w:tc>
-          <w:tcPr>
-            <w:tcW w:w="1288" w:type="dxa"/>
-            <w:vAlign w:val="center"/>
-          </w:tcPr>
-          <w:p>
-            <w:pPr>
-              <w:jc w:val="center"/>
-            </w:pPr>
-            <w:r>
-              <w:t>518</w:t>
-            </w:r>
-          </w:p>
-        </w:tc>
-        <w:tc>
-          <w:tcPr>
-            <w:tcW w:w="1376" w:type="dxa"/>
-            <w:vAlign w:val="center"/>
-          </w:tcPr>
-          <w:p>
-            <w:pPr>
-              <w:jc w:val="center"/>
-            </w:pPr>
-            <w:r>
-              <w:t>173530</w:t>
-            </w:r>
-          </w:p>
-        </w:tc>
-        <w:tc>
-          <w:tcPr>
-            <w:tcW w:w="1843" w:type="dxa"/>
-            <w:vAlign w:val="center"/>
-          </w:tcPr>
-          <w:p>
-            <w:pPr>
-              <w:jc w:val="center"/>
-            </w:pPr>
-            <w:r>
-              <w:t>184.9</w:t>
-            </w:r>
-          </w:p>
-        </w:tc>
-        <w:tc>
-          <w:tcPr>
-            <w:tcW w:w="1843" w:type="dxa"/>
-            <w:vAlign w:val="center"/>
-          </w:tcPr>
-          <w:p>
-            <w:pPr>
-              <w:jc w:val="center"/>
-            </w:pPr>
-            <w:r>
-              <w:t>755.120422</w:t>
-            </w:r>
-          </w:p>
-        </w:tc>
-      </w:tr>
-      <w:tr>
-        <w:tc>
-          <w:tcPr>
-            <w:tcW w:w="1860" w:type="dxa"/>
-            <w:vAlign w:val="center"/>
-          </w:tcPr>
-          <w:p>
-            <w:pPr>
-              <w:jc w:val="center"/>
-            </w:pPr>
-            <w:r>
-              <w:t xml:space="preserve">Booth Multiplier (carry </w:t>
-            </w:r>
-            <w:r>
-              <w:t>lookahead</w:t>
-            </w:r>
-            <w:r>
-              <w:t>)</w:t>
-            </w:r>
-          </w:p>
-        </w:tc>
-        <w:tc>
-          <w:tcPr>
-            <w:tcW w:w="1288" w:type="dxa"/>
-            <w:vAlign w:val="center"/>
-          </w:tcPr>
-          <w:p>
-            <w:pPr>
-              <w:jc w:val="center"/>
-            </w:pPr>
-            <w:r>
-              <w:t>336</w:t>
-            </w:r>
-          </w:p>
-        </w:tc>
-        <w:tc>
-          <w:tcPr>
-            <w:tcW w:w="1288" w:type="dxa"/>
-            <w:vAlign w:val="center"/>
-          </w:tcPr>
-          <w:p>
-            <w:pPr>
-              <w:jc w:val="center"/>
-            </w:pPr>
-            <w:r>
-              <w:t>521</w:t>
-            </w:r>
-          </w:p>
-        </w:tc>
-        <w:tc>
-          <w:tcPr>
-            <w:tcW w:w="1376" w:type="dxa"/>
-            <w:vAlign w:val="center"/>
-          </w:tcPr>
-          <w:p>
-            <w:pPr>
-              <w:jc w:val="center"/>
-            </w:pPr>
-            <w:r>
-              <w:t>175056</w:t>
-            </w:r>
-          </w:p>
-        </w:tc>
-        <w:tc>
-          <w:tcPr>
-            <w:tcW w:w="1843" w:type="dxa"/>
-            <w:vAlign w:val="center"/>
-          </w:tcPr>
-          <w:p>
-            <w:pPr>
-              <w:jc w:val="center"/>
-            </w:pPr>
-            <w:r>
-              <w:t>257.8</w:t>
-            </w:r>
-          </w:p>
-        </w:tc>
-        <w:tc>
-          <w:tcPr>
-            <w:tcW w:w="1843" w:type="dxa"/>
-            <w:vAlign w:val="center"/>
-          </w:tcPr>
-          <w:p>
-            <w:pPr>
-              <w:jc w:val="center"/>
-            </w:pPr>
-            <w:r>
-              <w:t>754.455383</w:t>
-            </w:r>
-          </w:p>
-        </w:tc>
-      </w:tr>
-      <w:tr>
-        <w:tc>
-          <w:tcPr>
-            <w:tcW w:w="1860" w:type="dxa"/>
-            <w:shd w:val="clear" w:color="auto" w:fill="92D050"/>
-            <w:vAlign w:val="center"/>
-          </w:tcPr>
-          <w:p>
-            <w:pPr>
-              <w:jc w:val="center"/>
-            </w:pPr>
-            <w:r>
-              <w:t xml:space="preserve">Modified </w:t>
-            </w:r>
-            <w:r>
-              <w:t>Booth Multiplier</w:t>
-            </w:r>
-          </w:p>
-          <w:p>
-            <w:pPr>
-              <w:jc w:val="center"/>
-            </w:pPr>
-            <w:r>
-              <w:t>(carry select)</w:t>
-            </w:r>
-          </w:p>
-        </w:tc>
-        <w:tc>
-          <w:tcPr>
-            <w:tcW w:w="1288" w:type="dxa"/>
-            <w:shd w:val="clear" w:color="auto" w:fill="92D050"/>
-            <w:vAlign w:val="center"/>
-          </w:tcPr>
-          <w:p>
-            <w:pPr>
-              <w:jc w:val="center"/>
-            </w:pPr>
-            <w:r>
-              <w:t>358</w:t>
-            </w:r>
-          </w:p>
-        </w:tc>
-        <w:tc>
-          <w:tcPr>
-            <w:tcW w:w="1288" w:type="dxa"/>
-            <w:shd w:val="clear" w:color="auto" w:fill="92D050"/>
-            <w:vAlign w:val="center"/>
-          </w:tcPr>
-          <w:p>
-            <w:pPr>
-              <w:jc w:val="center"/>
-            </w:pPr>
-            <w:r>
-              <w:t>559</w:t>
-            </w:r>
-          </w:p>
-        </w:tc>
-        <w:tc>
-          <w:tcPr>
-            <w:tcW w:w="1376" w:type="dxa"/>
-            <w:shd w:val="clear" w:color="auto" w:fill="92D050"/>
-            <w:vAlign w:val="center"/>
-          </w:tcPr>
-          <w:p>
-            <w:pPr>
-              <w:jc w:val="center"/>
-            </w:pPr>
-            <w:r>
-              <w:t>200122</w:t>
-            </w:r>
-          </w:p>
-        </w:tc>
-        <w:tc>
-          <w:tcPr>
-            <w:tcW w:w="1843" w:type="dxa"/>
-            <w:shd w:val="clear" w:color="auto" w:fill="92D050"/>
-            <w:vAlign w:val="center"/>
-          </w:tcPr>
-          <w:p>
-            <w:pPr>
-              <w:jc w:val="center"/>
-            </w:pPr>
-            <w:r>
-              <w:t>452.7</w:t>
-            </w:r>
-          </w:p>
-        </w:tc>
-        <w:tc>
-          <w:tcPr>
-            <w:tcW w:w="1843" w:type="dxa"/>
-            <w:shd w:val="clear" w:color="auto" w:fill="92D050"/>
-            <w:vAlign w:val="center"/>
-          </w:tcPr>
-          <w:p>
-            <w:pPr>
-              <w:jc w:val="center"/>
-            </w:pPr>
-            <w:r>
-              <w:t>747.167480</w:t>
-            </w:r>
-          </w:p>
-        </w:tc>
-      </w:tr>
-      <w:tr>
-        <w:tc>
-          <w:tcPr>
-            <w:tcW w:w="1860" w:type="dxa"/>
-            <w:vAlign w:val="center"/>
-          </w:tcPr>
-          <w:p>
-            <w:pPr>
-              <w:jc w:val="center"/>
-            </w:pPr>
-            <w:r>
-              <w:t xml:space="preserve">Modified </w:t>
-            </w:r>
-            <w:r>
-              <w:t>Booth Multiplier</w:t>
-            </w:r>
-          </w:p>
-          <w:p>
-            <w:pPr>
-              <w:jc w:val="center"/>
-            </w:pPr>
-            <w:r>
-              <w:t>(carry lookahead)</w:t>
-            </w:r>
-          </w:p>
-        </w:tc>
-        <w:tc>
-          <w:tcPr>
-            <w:tcW w:w="1288" w:type="dxa"/>
-            <w:vAlign w:val="center"/>
-          </w:tcPr>
-          <w:p>
-            <w:pPr>
-              <w:jc w:val="center"/>
-            </w:pPr>
-            <w:r>
               <w:t>359</w:t>
             </w:r>
           </w:p>
         </w:tc>
         <w:tc>
           <w:tcPr>
-            <w:tcW w:w="1288" w:type="dxa"/>
+            <w:tcW w:w="1955" w:type="dxa"/>
             <w:vAlign w:val="center"/>
           </w:tcPr>
           <w:p>
@@ -760,21 +629,7 @@
         </w:tc>
         <w:tc>
           <w:tcPr>
-            <w:tcW w:w="1376" w:type="dxa"/>
-            <w:vAlign w:val="center"/>
-          </w:tcPr>
-          <w:p>
-            <w:pPr>
-              <w:jc w:val="center"/>
-            </w:pPr>
-            <w:r>
-              <w:t>197091</w:t>
-            </w:r>
-          </w:p>
-        </w:tc>
-        <w:tc>
-          <w:tcPr>
-            <w:tcW w:w="1843" w:type="dxa"/>
+            <w:tcW w:w="2268" w:type="dxa"/>
             <w:vAlign w:val="center"/>
           </w:tcPr>
           <w:p>
@@ -788,7 +643,7 @@
         </w:tc>
         <w:tc>
           <w:tcPr>
-            <w:tcW w:w="1843" w:type="dxa"/>
+            <w:tcW w:w="2694" w:type="dxa"/>
             <w:vAlign w:val="center"/>
           </w:tcPr>
           <w:p>

</xml_diff>